<commit_message>
Update Day 3 - VCS - Git & GitHub.docx
</commit_message>
<xml_diff>
--- a/Day 3 - VCS - Git & GitHub.docx
+++ b/Day 3 - VCS - Git & GitHub.docx
@@ -43,29 +43,34 @@
           <w:rFonts w:ascii="DM Sans" w:hAnsi="DM Sans"/>
           <w:shd w:val="clear" w:color="auto" w:fill="FFFFFF"/>
         </w:rPr>
-        <w:t xml:space="preserve">Task: </w:t>
-      </w:r>
-      <w:r>
+        <w:t>Task: Establish a new directory, populate it with script files, initiate an empty repository on GitHub, convert the local directory into a Git repository, and link it to GitHub for pushing the code into the repository.</w:t>
+      </w:r>
+    </w:p>
+    <w:p>
+      <w:pPr>
         <w:rPr>
           <w:rFonts w:ascii="DM Sans" w:hAnsi="DM Sans"/>
           <w:shd w:val="clear" w:color="auto" w:fill="FFFFFF"/>
         </w:rPr>
-        <w:t>Establish a new directory, populate it with script files, initiate an empty repository on GitHub, convert the local directory into a Git repository, and link it to GitHub for pushing the code into the repository.</w:t>
-      </w:r>
-    </w:p>
-    <w:p/>
-    <w:p>
-      <w:r>
-        <w:t xml:space="preserve">Added files to the directory and committed the changes to the local repo </w:t>
-      </w:r>
-    </w:p>
-    <w:p>
-      <w:r>
+      </w:pPr>
+      <w:r>
+        <w:rPr>
+          <w:rFonts w:ascii="DM Sans" w:hAnsi="DM Sans"/>
+          <w:shd w:val="clear" w:color="auto" w:fill="FFFFFF"/>
+        </w:rPr>
+        <w:t>Creating a directory and  making it has local repository</w:t>
+      </w:r>
+    </w:p>
+    <w:p>
+      <w:r>
+        <w:rPr>
+          <w:noProof/>
+        </w:rPr>
         <w:drawing>
-          <wp:inline distT="0" distB="0" distL="0" distR="0" wp14:anchorId="76926110" wp14:editId="1D8C182F">
-            <wp:extent cx="5731510" cy="1905635"/>
-            <wp:effectExtent l="0" t="0" r="2540" b="0"/>
-            <wp:docPr id="1" name="Picture 1"/>
+          <wp:inline distT="0" distB="0" distL="0" distR="0" wp14:anchorId="643C046F" wp14:editId="0B5C17F0">
+            <wp:extent cx="5730875" cy="1548765"/>
+            <wp:effectExtent l="0" t="0" r="3175" b="0"/>
+            <wp:docPr id="2" name="Picture 2"/>
             <wp:cNvGraphicFramePr>
               <a:graphicFrameLocks xmlns:a="http://schemas.openxmlformats.org/drawingml/2006/main" noChangeAspect="1"/>
             </wp:cNvGraphicFramePr>
@@ -73,23 +78,33 @@
               <a:graphicData uri="http://schemas.openxmlformats.org/drawingml/2006/picture">
                 <pic:pic xmlns:pic="http://schemas.openxmlformats.org/drawingml/2006/picture">
                   <pic:nvPicPr>
-                    <pic:cNvPr id="1" name=""/>
-                    <pic:cNvPicPr/>
+                    <pic:cNvPr id="0" name="Picture 2"/>
+                    <pic:cNvPicPr>
+                      <a:picLocks noChangeAspect="1" noChangeArrowheads="1"/>
+                    </pic:cNvPicPr>
                   </pic:nvPicPr>
                   <pic:blipFill>
-                    <a:blip r:embed="rId4"/>
+                    <a:blip r:embed="rId4">
+                      <a:extLst>
+                        <a:ext uri="{28A0092B-C50C-407E-A947-70E740481C1C}">
+                          <a14:useLocalDpi xmlns:a14="http://schemas.microsoft.com/office/drawing/2010/main" val="0"/>
+                        </a:ext>
+                      </a:extLst>
+                    </a:blip>
+                    <a:srcRect/>
                     <a:stretch>
                       <a:fillRect/>
                     </a:stretch>
                   </pic:blipFill>
-                  <pic:spPr>
+                  <pic:spPr bwMode="auto">
                     <a:xfrm>
                       <a:off x="0" y="0"/>
-                      <a:ext cx="5731510" cy="1905635"/>
+                      <a:ext cx="5730875" cy="1548765"/>
                     </a:xfrm>
                     <a:prstGeom prst="rect">
                       <a:avLst/>
                     </a:prstGeom>
+                    <a:noFill/>
                   </pic:spPr>
                 </pic:pic>
               </a:graphicData>
@@ -101,16 +116,29 @@
     <w:p/>
     <w:p>
       <w:r>
-        <w:t xml:space="preserve">Pushing the changes to github </w:t>
-      </w:r>
-    </w:p>
-    <w:p>
-      <w:r>
+        <w:t>In above screen shot .git file is added</w:t>
+      </w:r>
+      <w:r>
+        <w:t xml:space="preserve"> which means the directory is converted to local repository</w:t>
+      </w:r>
+    </w:p>
+    <w:p/>
+    <w:p/>
+    <w:p>
+      <w:r>
+        <w:t xml:space="preserve">Added files to the directory and committed the changes to the local repo </w:t>
+      </w:r>
+    </w:p>
+    <w:p>
+      <w:r>
+        <w:rPr>
+          <w:noProof/>
+        </w:rPr>
         <w:drawing>
-          <wp:inline distT="0" distB="0" distL="0" distR="0" wp14:anchorId="135DA066" wp14:editId="4444FA1C">
-            <wp:extent cx="5731510" cy="2800985"/>
+          <wp:inline distT="0" distB="0" distL="0" distR="0" wp14:anchorId="76926110" wp14:editId="1D8C182F">
+            <wp:extent cx="5731510" cy="1905635"/>
             <wp:effectExtent l="0" t="0" r="2540" b="0"/>
-            <wp:docPr id="3" name="Picture 3"/>
+            <wp:docPr id="1" name="Picture 1"/>
             <wp:cNvGraphicFramePr>
               <a:graphicFrameLocks xmlns:a="http://schemas.openxmlformats.org/drawingml/2006/main" noChangeAspect="1"/>
             </wp:cNvGraphicFramePr>
@@ -130,7 +158,7 @@
                   <pic:spPr>
                     <a:xfrm>
                       <a:off x="0" y="0"/>
-                      <a:ext cx="5731510" cy="2800985"/>
+                      <a:ext cx="5731510" cy="1905635"/>
                     </a:xfrm>
                     <a:prstGeom prst="rect">
                       <a:avLst/>
@@ -144,23 +172,22 @@
       </w:r>
     </w:p>
     <w:p/>
-    <w:p/>
-    <w:p/>
-    <w:p/>
-    <w:p/>
-    <w:p/>
-    <w:p>
-      <w:r>
-        <w:t>After pushing and authentication the folder created is visible on github</w:t>
-      </w:r>
-    </w:p>
-    <w:p>
-      <w:r>
+    <w:p>
+      <w:r>
+        <w:t xml:space="preserve">Pushing the changes to github </w:t>
+      </w:r>
+    </w:p>
+    <w:p>
+      <w:r>
+        <w:rPr>
+          <w:noProof/>
+        </w:rPr>
+        <w:lastRenderedPageBreak/>
         <w:drawing>
-          <wp:inline distT="0" distB="0" distL="0" distR="0" wp14:anchorId="1412C5A9" wp14:editId="10D3EFD3">
-            <wp:extent cx="5731510" cy="2128520"/>
-            <wp:effectExtent l="0" t="0" r="2540" b="5080"/>
-            <wp:docPr id="4" name="Picture 4"/>
+          <wp:inline distT="0" distB="0" distL="0" distR="0" wp14:anchorId="135DA066" wp14:editId="4444FA1C">
+            <wp:extent cx="5731510" cy="2800985"/>
+            <wp:effectExtent l="0" t="0" r="2540" b="0"/>
+            <wp:docPr id="3" name="Picture 3"/>
             <wp:cNvGraphicFramePr>
               <a:graphicFrameLocks xmlns:a="http://schemas.openxmlformats.org/drawingml/2006/main" noChangeAspect="1"/>
             </wp:cNvGraphicFramePr>
@@ -180,6 +207,59 @@
                   <pic:spPr>
                     <a:xfrm>
                       <a:off x="0" y="0"/>
+                      <a:ext cx="5731510" cy="2800985"/>
+                    </a:xfrm>
+                    <a:prstGeom prst="rect">
+                      <a:avLst/>
+                    </a:prstGeom>
+                  </pic:spPr>
+                </pic:pic>
+              </a:graphicData>
+            </a:graphic>
+          </wp:inline>
+        </w:drawing>
+      </w:r>
+    </w:p>
+    <w:p/>
+    <w:p/>
+    <w:p/>
+    <w:p/>
+    <w:p/>
+    <w:p/>
+    <w:p>
+      <w:r>
+        <w:t>After pushing and authentication the folder created is visible on github</w:t>
+      </w:r>
+    </w:p>
+    <w:p>
+      <w:r>
+        <w:rPr>
+          <w:noProof/>
+        </w:rPr>
+        <w:drawing>
+          <wp:inline distT="0" distB="0" distL="0" distR="0" wp14:anchorId="1412C5A9" wp14:editId="10D3EFD3">
+            <wp:extent cx="5731510" cy="2128520"/>
+            <wp:effectExtent l="0" t="0" r="2540" b="5080"/>
+            <wp:docPr id="4" name="Picture 4"/>
+            <wp:cNvGraphicFramePr>
+              <a:graphicFrameLocks xmlns:a="http://schemas.openxmlformats.org/drawingml/2006/main" noChangeAspect="1"/>
+            </wp:cNvGraphicFramePr>
+            <a:graphic xmlns:a="http://schemas.openxmlformats.org/drawingml/2006/main">
+              <a:graphicData uri="http://schemas.openxmlformats.org/drawingml/2006/picture">
+                <pic:pic xmlns:pic="http://schemas.openxmlformats.org/drawingml/2006/picture">
+                  <pic:nvPicPr>
+                    <pic:cNvPr id="1" name=""/>
+                    <pic:cNvPicPr/>
+                  </pic:nvPicPr>
+                  <pic:blipFill>
+                    <a:blip r:embed="rId7"/>
+                    <a:stretch>
+                      <a:fillRect/>
+                    </a:stretch>
+                  </pic:blipFill>
+                  <pic:spPr>
+                    <a:xfrm>
+                      <a:off x="0" y="0"/>
                       <a:ext cx="5731510" cy="2128520"/>
                     </a:xfrm>
                     <a:prstGeom prst="rect">
@@ -196,6 +276,9 @@
     <w:p/>
     <w:p>
       <w:r>
+        <w:rPr>
+          <w:noProof/>
+        </w:rPr>
         <w:drawing>
           <wp:inline distT="0" distB="0" distL="0" distR="0" wp14:anchorId="42DD1CBF" wp14:editId="0244771F">
             <wp:extent cx="5731510" cy="1405255"/>
@@ -212,7 +295,7 @@
                     <pic:cNvPicPr/>
                   </pic:nvPicPr>
                   <pic:blipFill>
-                    <a:blip r:embed="rId7"/>
+                    <a:blip r:embed="rId8"/>
                     <a:stretch>
                       <a:fillRect/>
                     </a:stretch>

</xml_diff>